<commit_message>
new text to doc
</commit_message>
<xml_diff>
--- a/doc/teste_doc.docx
+++ b/doc/teste_doc.docx
@@ -12,75 +12,35 @@
         <w:rPr>
           <w:lang w:val="pt-BR"/>
         </w:rPr>
-        <w:t>Arquivo não binário</w:t>
+        <w:t>Arquivo de .</w:t>
       </w:r>
-    </w:p>
-    <w:p>
-      <w:pPr>
-        <w:rPr>
-          <w:lang w:val="pt-BR"/>
-        </w:rPr>
-      </w:pPr>
-    </w:p>
-    <w:p>
-      <w:pPr>
-        <w:rPr>
-          <w:lang w:val="pt-BR"/>
-        </w:rPr>
-      </w:pPr>
+      <w:proofErr w:type="spellStart"/>
       <w:r>
         <w:rPr>
           <w:lang w:val="pt-BR"/>
         </w:rPr>
-        <w:t>Alterei</w:t>
+        <w:t>docx</w:t>
       </w:r>
-      <w:proofErr w:type="gramStart"/>
+      <w:proofErr w:type="spellEnd"/>
       <w:r>
         <w:rPr>
           <w:lang w:val="pt-BR"/>
         </w:rPr>
-        <w:t xml:space="preserve">  </w:t>
+        <w:t xml:space="preserve"> teste para </w:t>
       </w:r>
-      <w:proofErr w:type="gramEnd"/>
+      <w:proofErr w:type="spellStart"/>
       <w:r>
         <w:rPr>
           <w:lang w:val="pt-BR"/>
         </w:rPr>
-        <w:t>o texto</w:t>
+        <w:t>push</w:t>
       </w:r>
-    </w:p>
-    <w:p>
-      <w:pPr>
-        <w:rPr>
-          <w:lang w:val="pt-BR"/>
-        </w:rPr>
-      </w:pPr>
-    </w:p>
-    <w:p>
-      <w:pPr>
-        <w:rPr>
-          <w:lang w:val="pt-BR"/>
-        </w:rPr>
-      </w:pPr>
-    </w:p>
-    <w:p>
-      <w:pPr>
-        <w:rPr>
-          <w:lang w:val="pt-BR"/>
-        </w:rPr>
-      </w:pPr>
-    </w:p>
-    <w:p>
-      <w:pPr>
-        <w:rPr>
-          <w:lang w:val="pt-BR"/>
-        </w:rPr>
-      </w:pPr>
+      <w:proofErr w:type="spellEnd"/>
       <w:r>
         <w:rPr>
           <w:lang w:val="pt-BR"/>
         </w:rPr>
-        <w:t>Nova modificação</w:t>
+        <w:t xml:space="preserve"> no meu Github</w:t>
       </w:r>
       <w:bookmarkStart w:id="0" w:name="_GoBack"/>
       <w:bookmarkEnd w:id="0"/>

</xml_diff>